<commit_message>
Latest build. Potentially the handin build!
</commit_message>
<xml_diff>
--- a/Profiling of Real.docx
+++ b/Profiling of Real.docx
@@ -239,7 +239,15 @@
         <w:rPr>
           <w:sz w:val="20"/>
         </w:rPr>
-        <w:t xml:space="preserve"> Meaning the translucency itself is only costing around 2 milliseconds per spot light.</w:t>
+        <w:t xml:space="preserve"> Meaning the translucency itself is only costing around 2 m</w:t>
+      </w:r>
+      <w:bookmarkStart w:id="0" w:name="_GoBack"/>
+      <w:bookmarkEnd w:id="0"/>
+      <w:r>
+        <w:rPr>
+          <w:sz w:val="20"/>
+        </w:rPr>
+        <w:t>illiseconds per spot light.</w:t>
       </w:r>
     </w:p>
     <w:p/>
@@ -1281,12 +1289,7 @@
         <w:t xml:space="preserve"> approximation</w:t>
       </w:r>
       <w:r>
-        <w:t xml:space="preserve"> along with this finding a way to sample less from textures would have </w:t>
-      </w:r>
-      <w:bookmarkStart w:id="0" w:name="_GoBack"/>
-      <w:bookmarkEnd w:id="0"/>
-      <w:r>
-        <w:t xml:space="preserve">a positive </w:t>
+        <w:t xml:space="preserve"> along with this finding a way to sample less from textures would have a positive </w:t>
       </w:r>
       <w:r>
         <w:t>effect</w:t>

</xml_diff>